<commit_message>
Podpisano sie w pliku index.html
</commit_message>
<xml_diff>
--- a/Zadania.docx
+++ b/Zadania.docx
@@ -46,7 +46,25 @@
           <w:szCs w:val="24"/>
           <w:lang w:val="pl-PL"/>
         </w:rPr>
-        <w:t xml:space="preserve">git init &lt;nazwa repozytorium&gt; – tworzy nowy folder o nazwie podanej w poleceniu (jeśli nie istnieje) i </w:t>
+        <w:t xml:space="preserve">git </w:t>
+      </w:r>
+      <w:proofErr w:type="spellStart"/>
+      <w:r>
+        <w:rPr>
+          <w:sz w:val="24"/>
+          <w:szCs w:val="24"/>
+          <w:lang w:val="pl-PL"/>
+        </w:rPr>
+        <w:t>init</w:t>
+      </w:r>
+      <w:proofErr w:type="spellEnd"/>
+      <w:r>
+        <w:rPr>
+          <w:sz w:val="24"/>
+          <w:szCs w:val="24"/>
+          <w:lang w:val="pl-PL"/>
+        </w:rPr>
+        <w:t xml:space="preserve"> &lt;nazwa repozytorium&gt; – tworzy nowy folder o nazwie podanej w poleceniu (jeśli nie istnieje) i </w:t>
       </w:r>
       <w:r>
         <w:rPr>
@@ -111,8 +129,18 @@
           <w:szCs w:val="24"/>
           <w:lang w:val="pl-PL"/>
         </w:rPr>
-        <w:t>a wypchnąć do zdalnego repo</w:t>
-      </w:r>
+        <w:t xml:space="preserve">a wypchnąć do zdalnego </w:t>
+      </w:r>
+      <w:proofErr w:type="spellStart"/>
+      <w:r>
+        <w:rPr>
+          <w:sz w:val="24"/>
+          <w:szCs w:val="24"/>
+          <w:lang w:val="pl-PL"/>
+        </w:rPr>
+        <w:t>repo</w:t>
+      </w:r>
+      <w:proofErr w:type="spellEnd"/>
     </w:p>
     <w:p>
       <w:pPr>
@@ -136,7 +164,43 @@
           <w:szCs w:val="24"/>
           <w:lang w:val="pl-PL"/>
         </w:rPr>
-        <w:t>git status – porównuje stan obecny z poprzednim commitem, sprawdza czy są niepobrane zmiany</w:t>
+        <w:t xml:space="preserve">git status – porównuje stan obecny z poprzednim </w:t>
+      </w:r>
+      <w:proofErr w:type="spellStart"/>
+      <w:r>
+        <w:rPr>
+          <w:sz w:val="24"/>
+          <w:szCs w:val="24"/>
+          <w:lang w:val="pl-PL"/>
+        </w:rPr>
+        <w:t>commitem</w:t>
+      </w:r>
+      <w:proofErr w:type="spellEnd"/>
+      <w:r>
+        <w:rPr>
+          <w:sz w:val="24"/>
+          <w:szCs w:val="24"/>
+          <w:lang w:val="pl-PL"/>
+        </w:rPr>
+        <w:t xml:space="preserve">, </w:t>
+      </w:r>
+      <w:proofErr w:type="gramStart"/>
+      <w:r>
+        <w:rPr>
+          <w:sz w:val="24"/>
+          <w:szCs w:val="24"/>
+          <w:lang w:val="pl-PL"/>
+        </w:rPr>
+        <w:t>sprawdza</w:t>
+      </w:r>
+      <w:proofErr w:type="gramEnd"/>
+      <w:r>
+        <w:rPr>
+          <w:sz w:val="24"/>
+          <w:szCs w:val="24"/>
+          <w:lang w:val="pl-PL"/>
+        </w:rPr>
+        <w:t xml:space="preserve"> czy są niepobrane zmiany</w:t>
       </w:r>
     </w:p>
     <w:p>
@@ -161,7 +225,25 @@
           <w:szCs w:val="24"/>
           <w:lang w:val="pl-PL"/>
         </w:rPr>
-        <w:t xml:space="preserve">git add </w:t>
+        <w:t xml:space="preserve">git </w:t>
+      </w:r>
+      <w:proofErr w:type="spellStart"/>
+      <w:r>
+        <w:rPr>
+          <w:sz w:val="24"/>
+          <w:szCs w:val="24"/>
+          <w:lang w:val="pl-PL"/>
+        </w:rPr>
+        <w:t>add</w:t>
+      </w:r>
+      <w:proofErr w:type="spellEnd"/>
+      <w:r>
+        <w:rPr>
+          <w:sz w:val="24"/>
+          <w:szCs w:val="24"/>
+          <w:lang w:val="pl-PL"/>
+        </w:rPr>
+        <w:t xml:space="preserve"> </w:t>
       </w:r>
       <w:r>
         <w:rPr>
@@ -193,8 +275,18 @@
           <w:szCs w:val="24"/>
           <w:lang w:val="pl-PL"/>
         </w:rPr>
-        <w:t xml:space="preserve"> – dodaje pliki do commitu</w:t>
-      </w:r>
+        <w:t xml:space="preserve"> – dodaje pliki do </w:t>
+      </w:r>
+      <w:proofErr w:type="spellStart"/>
+      <w:r>
+        <w:rPr>
+          <w:sz w:val="24"/>
+          <w:szCs w:val="24"/>
+          <w:lang w:val="pl-PL"/>
+        </w:rPr>
+        <w:t>commitu</w:t>
+      </w:r>
+      <w:proofErr w:type="spellEnd"/>
     </w:p>
     <w:p>
       <w:pPr>
@@ -218,7 +310,25 @@
           <w:szCs w:val="24"/>
           <w:lang w:val="pl-PL"/>
         </w:rPr>
-        <w:t xml:space="preserve">git add . – dodaje wszystkie zmiany </w:t>
+        <w:t xml:space="preserve">git </w:t>
+      </w:r>
+      <w:proofErr w:type="spellStart"/>
+      <w:r>
+        <w:rPr>
+          <w:sz w:val="24"/>
+          <w:szCs w:val="24"/>
+          <w:lang w:val="pl-PL"/>
+        </w:rPr>
+        <w:t>add</w:t>
+      </w:r>
+      <w:proofErr w:type="spellEnd"/>
+      <w:r>
+        <w:rPr>
+          <w:sz w:val="24"/>
+          <w:szCs w:val="24"/>
+          <w:lang w:val="pl-PL"/>
+        </w:rPr>
+        <w:t xml:space="preserve"> . – dodaje wszystkie zmiany </w:t>
       </w:r>
     </w:p>
     <w:p>
@@ -243,8 +353,72 @@
           <w:szCs w:val="24"/>
           <w:lang w:val="pl-PL"/>
         </w:rPr>
-        <w:t>git commit -m”Wiadomość do commitu” – tworzy nowego commita</w:t>
-      </w:r>
+        <w:t xml:space="preserve">git </w:t>
+      </w:r>
+      <w:proofErr w:type="spellStart"/>
+      <w:r>
+        <w:rPr>
+          <w:sz w:val="24"/>
+          <w:szCs w:val="24"/>
+          <w:lang w:val="pl-PL"/>
+        </w:rPr>
+        <w:t>commit</w:t>
+      </w:r>
+      <w:proofErr w:type="spellEnd"/>
+      <w:r>
+        <w:rPr>
+          <w:sz w:val="24"/>
+          <w:szCs w:val="24"/>
+          <w:lang w:val="pl-PL"/>
+        </w:rPr>
+        <w:t xml:space="preserve"> -</w:t>
+      </w:r>
+      <w:proofErr w:type="spellStart"/>
+      <w:r>
+        <w:rPr>
+          <w:sz w:val="24"/>
+          <w:szCs w:val="24"/>
+          <w:lang w:val="pl-PL"/>
+        </w:rPr>
+        <w:t>m”Wiadomość</w:t>
+      </w:r>
+      <w:proofErr w:type="spellEnd"/>
+      <w:r>
+        <w:rPr>
+          <w:sz w:val="24"/>
+          <w:szCs w:val="24"/>
+          <w:lang w:val="pl-PL"/>
+        </w:rPr>
+        <w:t xml:space="preserve"> do </w:t>
+      </w:r>
+      <w:proofErr w:type="spellStart"/>
+      <w:r>
+        <w:rPr>
+          <w:sz w:val="24"/>
+          <w:szCs w:val="24"/>
+          <w:lang w:val="pl-PL"/>
+        </w:rPr>
+        <w:t>commitu</w:t>
+      </w:r>
+      <w:proofErr w:type="spellEnd"/>
+      <w:r>
+        <w:rPr>
+          <w:sz w:val="24"/>
+          <w:szCs w:val="24"/>
+          <w:lang w:val="pl-PL"/>
+        </w:rPr>
+        <w:t xml:space="preserve">” – tworzy nowego </w:t>
+      </w:r>
+      <w:proofErr w:type="spellStart"/>
+      <w:r>
+        <w:rPr>
+          <w:sz w:val="24"/>
+          <w:szCs w:val="24"/>
+          <w:lang w:val="pl-PL"/>
+        </w:rPr>
+        <w:t>commita</w:t>
+      </w:r>
+      <w:proofErr w:type="spellEnd"/>
     </w:p>
     <w:p>
       <w:pPr>
@@ -268,7 +442,61 @@
           <w:szCs w:val="24"/>
           <w:lang w:val="pl-PL"/>
         </w:rPr>
-        <w:t>git checkout &lt;nazwa brancha&gt; - zmienia branch, na którym pracujemy</w:t>
+        <w:t xml:space="preserve">git </w:t>
+      </w:r>
+      <w:proofErr w:type="spellStart"/>
+      <w:r>
+        <w:rPr>
+          <w:sz w:val="24"/>
+          <w:szCs w:val="24"/>
+          <w:lang w:val="pl-PL"/>
+        </w:rPr>
+        <w:t>checkout</w:t>
+      </w:r>
+      <w:proofErr w:type="spellEnd"/>
+      <w:r>
+        <w:rPr>
+          <w:sz w:val="24"/>
+          <w:szCs w:val="24"/>
+          <w:lang w:val="pl-PL"/>
+        </w:rPr>
+        <w:t xml:space="preserve"> &lt;nazwa </w:t>
+      </w:r>
+      <w:proofErr w:type="spellStart"/>
+      <w:r>
+        <w:rPr>
+          <w:sz w:val="24"/>
+          <w:szCs w:val="24"/>
+          <w:lang w:val="pl-PL"/>
+        </w:rPr>
+        <w:t>brancha</w:t>
+      </w:r>
+      <w:proofErr w:type="spellEnd"/>
+      <w:r>
+        <w:rPr>
+          <w:sz w:val="24"/>
+          <w:szCs w:val="24"/>
+          <w:lang w:val="pl-PL"/>
+        </w:rPr>
+        <w:t xml:space="preserve">&gt; - zmienia </w:t>
+      </w:r>
+      <w:proofErr w:type="spellStart"/>
+      <w:r>
+        <w:rPr>
+          <w:sz w:val="24"/>
+          <w:szCs w:val="24"/>
+          <w:lang w:val="pl-PL"/>
+        </w:rPr>
+        <w:t>branch</w:t>
+      </w:r>
+      <w:proofErr w:type="spellEnd"/>
+      <w:r>
+        <w:rPr>
+          <w:sz w:val="24"/>
+          <w:szCs w:val="24"/>
+          <w:lang w:val="pl-PL"/>
+        </w:rPr>
+        <w:t>, na którym pracujemy</w:t>
       </w:r>
     </w:p>
     <w:p>
@@ -291,7 +519,61 @@
           <w:szCs w:val="24"/>
           <w:lang w:val="pl-PL"/>
         </w:rPr>
-        <w:t>git checkout -b &lt;nazwa brancha&gt; - tworzy nowego brancha i automatycznie na niego zmienia</w:t>
+        <w:t xml:space="preserve">git </w:t>
+      </w:r>
+      <w:proofErr w:type="spellStart"/>
+      <w:r>
+        <w:rPr>
+          <w:sz w:val="24"/>
+          <w:szCs w:val="24"/>
+          <w:lang w:val="pl-PL"/>
+        </w:rPr>
+        <w:t>checkout</w:t>
+      </w:r>
+      <w:proofErr w:type="spellEnd"/>
+      <w:r>
+        <w:rPr>
+          <w:sz w:val="24"/>
+          <w:szCs w:val="24"/>
+          <w:lang w:val="pl-PL"/>
+        </w:rPr>
+        <w:t xml:space="preserve"> -b &lt;nazwa </w:t>
+      </w:r>
+      <w:proofErr w:type="spellStart"/>
+      <w:r>
+        <w:rPr>
+          <w:sz w:val="24"/>
+          <w:szCs w:val="24"/>
+          <w:lang w:val="pl-PL"/>
+        </w:rPr>
+        <w:t>brancha</w:t>
+      </w:r>
+      <w:proofErr w:type="spellEnd"/>
+      <w:r>
+        <w:rPr>
+          <w:sz w:val="24"/>
+          <w:szCs w:val="24"/>
+          <w:lang w:val="pl-PL"/>
+        </w:rPr>
+        <w:t xml:space="preserve">&gt; - tworzy nowego </w:t>
+      </w:r>
+      <w:proofErr w:type="spellStart"/>
+      <w:r>
+        <w:rPr>
+          <w:sz w:val="24"/>
+          <w:szCs w:val="24"/>
+          <w:lang w:val="pl-PL"/>
+        </w:rPr>
+        <w:t>brancha</w:t>
+      </w:r>
+      <w:proofErr w:type="spellEnd"/>
+      <w:r>
+        <w:rPr>
+          <w:sz w:val="24"/>
+          <w:szCs w:val="24"/>
+          <w:lang w:val="pl-PL"/>
+        </w:rPr>
+        <w:t xml:space="preserve"> i automatycznie na niego zmienia</w:t>
       </w:r>
     </w:p>
     <w:p>
@@ -316,7 +598,43 @@
           <w:szCs w:val="24"/>
           <w:lang w:val="pl-PL"/>
         </w:rPr>
-        <w:t>git branch - wyświetla wszystkie branche z zaznaczonym aktywnym</w:t>
+        <w:t xml:space="preserve">git </w:t>
+      </w:r>
+      <w:proofErr w:type="spellStart"/>
+      <w:r>
+        <w:rPr>
+          <w:sz w:val="24"/>
+          <w:szCs w:val="24"/>
+          <w:lang w:val="pl-PL"/>
+        </w:rPr>
+        <w:t>branch</w:t>
+      </w:r>
+      <w:proofErr w:type="spellEnd"/>
+      <w:r>
+        <w:rPr>
+          <w:sz w:val="24"/>
+          <w:szCs w:val="24"/>
+          <w:lang w:val="pl-PL"/>
+        </w:rPr>
+        <w:t xml:space="preserve"> - wyświetla wszystkie </w:t>
+      </w:r>
+      <w:proofErr w:type="spellStart"/>
+      <w:r>
+        <w:rPr>
+          <w:sz w:val="24"/>
+          <w:szCs w:val="24"/>
+          <w:lang w:val="pl-PL"/>
+        </w:rPr>
+        <w:t>branche</w:t>
+      </w:r>
+      <w:proofErr w:type="spellEnd"/>
+      <w:r>
+        <w:rPr>
+          <w:sz w:val="24"/>
+          <w:szCs w:val="24"/>
+          <w:lang w:val="pl-PL"/>
+        </w:rPr>
+        <w:t xml:space="preserve"> z zaznaczonym aktywnym</w:t>
       </w:r>
     </w:p>
     <w:p>
@@ -339,8 +657,36 @@
           <w:szCs w:val="24"/>
           <w:lang w:val="pl-PL"/>
         </w:rPr>
-        <w:t>git branch &lt;nazwa&gt; - tworzy nowy branch</w:t>
-      </w:r>
+        <w:t xml:space="preserve">git </w:t>
+      </w:r>
+      <w:proofErr w:type="spellStart"/>
+      <w:r>
+        <w:rPr>
+          <w:sz w:val="24"/>
+          <w:szCs w:val="24"/>
+          <w:lang w:val="pl-PL"/>
+        </w:rPr>
+        <w:t>branch</w:t>
+      </w:r>
+      <w:proofErr w:type="spellEnd"/>
+      <w:r>
+        <w:rPr>
+          <w:sz w:val="24"/>
+          <w:szCs w:val="24"/>
+          <w:lang w:val="pl-PL"/>
+        </w:rPr>
+        <w:t xml:space="preserve"> &lt;nazwa&gt; - tworzy nowy </w:t>
+      </w:r>
+      <w:proofErr w:type="spellStart"/>
+      <w:r>
+        <w:rPr>
+          <w:sz w:val="24"/>
+          <w:szCs w:val="24"/>
+          <w:lang w:val="pl-PL"/>
+        </w:rPr>
+        <w:t>branch</w:t>
+      </w:r>
+      <w:proofErr w:type="spellEnd"/>
     </w:p>
     <w:p>
       <w:pPr>
@@ -364,8 +710,54 @@
           <w:szCs w:val="24"/>
           <w:lang w:val="pl-PL"/>
         </w:rPr>
-        <w:t>git branch -d &lt;nazwa brancha&gt; - usuwa brancha</w:t>
-      </w:r>
+        <w:t xml:space="preserve">git </w:t>
+      </w:r>
+      <w:proofErr w:type="spellStart"/>
+      <w:r>
+        <w:rPr>
+          <w:sz w:val="24"/>
+          <w:szCs w:val="24"/>
+          <w:lang w:val="pl-PL"/>
+        </w:rPr>
+        <w:t>branch</w:t>
+      </w:r>
+      <w:proofErr w:type="spellEnd"/>
+      <w:r>
+        <w:rPr>
+          <w:sz w:val="24"/>
+          <w:szCs w:val="24"/>
+          <w:lang w:val="pl-PL"/>
+        </w:rPr>
+        <w:t xml:space="preserve"> -d &lt;nazwa </w:t>
+      </w:r>
+      <w:proofErr w:type="spellStart"/>
+      <w:r>
+        <w:rPr>
+          <w:sz w:val="24"/>
+          <w:szCs w:val="24"/>
+          <w:lang w:val="pl-PL"/>
+        </w:rPr>
+        <w:t>brancha</w:t>
+      </w:r>
+      <w:proofErr w:type="spellEnd"/>
+      <w:r>
+        <w:rPr>
+          <w:sz w:val="24"/>
+          <w:szCs w:val="24"/>
+          <w:lang w:val="pl-PL"/>
+        </w:rPr>
+        <w:t xml:space="preserve">&gt; - usuwa </w:t>
+      </w:r>
+      <w:proofErr w:type="spellStart"/>
+      <w:r>
+        <w:rPr>
+          <w:sz w:val="24"/>
+          <w:szCs w:val="24"/>
+          <w:lang w:val="pl-PL"/>
+        </w:rPr>
+        <w:t>brancha</w:t>
+      </w:r>
+      <w:proofErr w:type="spellEnd"/>
     </w:p>
     <w:p>
       <w:pPr>
@@ -387,16 +779,80 @@
           <w:szCs w:val="24"/>
           <w:lang w:val="pl-PL"/>
         </w:rPr>
-        <w:t xml:space="preserve">git merge &lt;nazwa brancha&gt; - łączy kod z brancha w poleceniu z </w:t>
-      </w:r>
-      <w:r>
-        <w:rPr>
-          <w:sz w:val="24"/>
-          <w:szCs w:val="24"/>
-          <w:lang w:val="pl-PL"/>
-        </w:rPr>
-        <w:t>aktywnym branchem</w:t>
-      </w:r>
+        <w:t xml:space="preserve">git </w:t>
+      </w:r>
+      <w:proofErr w:type="spellStart"/>
+      <w:r>
+        <w:rPr>
+          <w:sz w:val="24"/>
+          <w:szCs w:val="24"/>
+          <w:lang w:val="pl-PL"/>
+        </w:rPr>
+        <w:t>merge</w:t>
+      </w:r>
+      <w:proofErr w:type="spellEnd"/>
+      <w:r>
+        <w:rPr>
+          <w:sz w:val="24"/>
+          <w:szCs w:val="24"/>
+          <w:lang w:val="pl-PL"/>
+        </w:rPr>
+        <w:t xml:space="preserve"> &lt;nazwa </w:t>
+      </w:r>
+      <w:proofErr w:type="spellStart"/>
+      <w:r>
+        <w:rPr>
+          <w:sz w:val="24"/>
+          <w:szCs w:val="24"/>
+          <w:lang w:val="pl-PL"/>
+        </w:rPr>
+        <w:t>brancha</w:t>
+      </w:r>
+      <w:proofErr w:type="spellEnd"/>
+      <w:r>
+        <w:rPr>
+          <w:sz w:val="24"/>
+          <w:szCs w:val="24"/>
+          <w:lang w:val="pl-PL"/>
+        </w:rPr>
+        <w:t xml:space="preserve">&gt; - łączy kod z </w:t>
+      </w:r>
+      <w:proofErr w:type="spellStart"/>
+      <w:r>
+        <w:rPr>
+          <w:sz w:val="24"/>
+          <w:szCs w:val="24"/>
+          <w:lang w:val="pl-PL"/>
+        </w:rPr>
+        <w:t>brancha</w:t>
+      </w:r>
+      <w:proofErr w:type="spellEnd"/>
+      <w:r>
+        <w:rPr>
+          <w:sz w:val="24"/>
+          <w:szCs w:val="24"/>
+          <w:lang w:val="pl-PL"/>
+        </w:rPr>
+        <w:t xml:space="preserve"> w poleceniu z </w:t>
+      </w:r>
+      <w:r>
+        <w:rPr>
+          <w:sz w:val="24"/>
+          <w:szCs w:val="24"/>
+          <w:lang w:val="pl-PL"/>
+        </w:rPr>
+        <w:t xml:space="preserve">aktywnym </w:t>
+      </w:r>
+      <w:proofErr w:type="spellStart"/>
+      <w:r>
+        <w:rPr>
+          <w:sz w:val="24"/>
+          <w:szCs w:val="24"/>
+          <w:lang w:val="pl-PL"/>
+        </w:rPr>
+        <w:t>branchem</w:t>
+      </w:r>
+      <w:proofErr w:type="spellEnd"/>
     </w:p>
     <w:p>
       <w:pPr>
@@ -418,7 +874,25 @@
           <w:szCs w:val="24"/>
           <w:lang w:val="pl-PL"/>
         </w:rPr>
-        <w:t xml:space="preserve">git mergetool – uruchamia narzędzie do </w:t>
+        <w:t xml:space="preserve">git </w:t>
+      </w:r>
+      <w:proofErr w:type="spellStart"/>
+      <w:r>
+        <w:rPr>
+          <w:sz w:val="24"/>
+          <w:szCs w:val="24"/>
+          <w:lang w:val="pl-PL"/>
+        </w:rPr>
+        <w:t>mergetool</w:t>
+      </w:r>
+      <w:proofErr w:type="spellEnd"/>
+      <w:r>
+        <w:rPr>
+          <w:sz w:val="24"/>
+          <w:szCs w:val="24"/>
+          <w:lang w:val="pl-PL"/>
+        </w:rPr>
+        <w:t xml:space="preserve"> – uruchamia narzędzie do </w:t>
       </w:r>
       <w:r>
         <w:rPr>
@@ -453,22 +927,42 @@
         </w:rPr>
         <w:t xml:space="preserve">git </w:t>
       </w:r>
-      <w:r>
-        <w:rPr>
-          <w:sz w:val="24"/>
-          <w:szCs w:val="24"/>
-          <w:lang w:val="pl-PL"/>
-        </w:rPr>
-        <w:t xml:space="preserve">remote </w:t>
-      </w:r>
-      <w:r>
-        <w:rPr>
-          <w:sz w:val="24"/>
-          <w:szCs w:val="24"/>
-          <w:lang w:val="pl-PL"/>
-        </w:rPr>
-        <w:t>– odpowiada za pracę ze zdalnym repo</w:t>
-      </w:r>
+      <w:proofErr w:type="spellStart"/>
+      <w:r>
+        <w:rPr>
+          <w:sz w:val="24"/>
+          <w:szCs w:val="24"/>
+          <w:lang w:val="pl-PL"/>
+        </w:rPr>
+        <w:t>remote</w:t>
+      </w:r>
+      <w:proofErr w:type="spellEnd"/>
+      <w:r>
+        <w:rPr>
+          <w:sz w:val="24"/>
+          <w:szCs w:val="24"/>
+          <w:lang w:val="pl-PL"/>
+        </w:rPr>
+        <w:t xml:space="preserve"> </w:t>
+      </w:r>
+      <w:r>
+        <w:rPr>
+          <w:sz w:val="24"/>
+          <w:szCs w:val="24"/>
+          <w:lang w:val="pl-PL"/>
+        </w:rPr>
+        <w:t xml:space="preserve">– odpowiada za pracę ze zdalnym </w:t>
+      </w:r>
+      <w:proofErr w:type="spellStart"/>
+      <w:r>
+        <w:rPr>
+          <w:sz w:val="24"/>
+          <w:szCs w:val="24"/>
+          <w:lang w:val="pl-PL"/>
+        </w:rPr>
+        <w:t>repo</w:t>
+      </w:r>
+      <w:proofErr w:type="spellEnd"/>
     </w:p>
     <w:p>
       <w:pPr>
@@ -492,7 +986,61 @@
           <w:szCs w:val="24"/>
           <w:lang w:val="pl-PL"/>
         </w:rPr>
-        <w:t xml:space="preserve">git remote add origin &lt;link do zdalnego repozytorium&gt; - </w:t>
+        <w:t xml:space="preserve">git </w:t>
+      </w:r>
+      <w:proofErr w:type="spellStart"/>
+      <w:r>
+        <w:rPr>
+          <w:sz w:val="24"/>
+          <w:szCs w:val="24"/>
+          <w:lang w:val="pl-PL"/>
+        </w:rPr>
+        <w:t>remote</w:t>
+      </w:r>
+      <w:proofErr w:type="spellEnd"/>
+      <w:r>
+        <w:rPr>
+          <w:sz w:val="24"/>
+          <w:szCs w:val="24"/>
+          <w:lang w:val="pl-PL"/>
+        </w:rPr>
+        <w:t xml:space="preserve"> </w:t>
+      </w:r>
+      <w:proofErr w:type="spellStart"/>
+      <w:r>
+        <w:rPr>
+          <w:sz w:val="24"/>
+          <w:szCs w:val="24"/>
+          <w:lang w:val="pl-PL"/>
+        </w:rPr>
+        <w:t>add</w:t>
+      </w:r>
+      <w:proofErr w:type="spellEnd"/>
+      <w:r>
+        <w:rPr>
+          <w:sz w:val="24"/>
+          <w:szCs w:val="24"/>
+          <w:lang w:val="pl-PL"/>
+        </w:rPr>
+        <w:t xml:space="preserve"> </w:t>
+      </w:r>
+      <w:proofErr w:type="spellStart"/>
+      <w:r>
+        <w:rPr>
+          <w:sz w:val="24"/>
+          <w:szCs w:val="24"/>
+          <w:lang w:val="pl-PL"/>
+        </w:rPr>
+        <w:t>origin</w:t>
+      </w:r>
+      <w:proofErr w:type="spellEnd"/>
+      <w:r>
+        <w:rPr>
+          <w:sz w:val="24"/>
+          <w:szCs w:val="24"/>
+          <w:lang w:val="pl-PL"/>
+        </w:rPr>
+        <w:t xml:space="preserve"> &lt;link do zdalnego repozytorium&gt; - </w:t>
       </w:r>
       <w:r>
         <w:rPr>
@@ -541,7 +1089,25 @@
           <w:szCs w:val="24"/>
           <w:lang w:val="pl-PL"/>
         </w:rPr>
-        <w:t xml:space="preserve">git push </w:t>
+        <w:t xml:space="preserve">git </w:t>
+      </w:r>
+      <w:proofErr w:type="spellStart"/>
+      <w:r>
+        <w:rPr>
+          <w:sz w:val="24"/>
+          <w:szCs w:val="24"/>
+          <w:lang w:val="pl-PL"/>
+        </w:rPr>
+        <w:t>push</w:t>
+      </w:r>
+      <w:proofErr w:type="spellEnd"/>
+      <w:r>
+        <w:rPr>
+          <w:sz w:val="24"/>
+          <w:szCs w:val="24"/>
+          <w:lang w:val="pl-PL"/>
+        </w:rPr>
+        <w:t xml:space="preserve"> </w:t>
       </w:r>
       <w:r>
         <w:rPr>
@@ -590,7 +1156,61 @@
           <w:szCs w:val="24"/>
           <w:lang w:val="pl-PL"/>
         </w:rPr>
-        <w:t xml:space="preserve">git push -f origin &lt;nazwa brancha&gt; </w:t>
+        <w:t xml:space="preserve">git </w:t>
+      </w:r>
+      <w:proofErr w:type="spellStart"/>
+      <w:r>
+        <w:rPr>
+          <w:sz w:val="24"/>
+          <w:szCs w:val="24"/>
+          <w:lang w:val="pl-PL"/>
+        </w:rPr>
+        <w:t>push</w:t>
+      </w:r>
+      <w:proofErr w:type="spellEnd"/>
+      <w:r>
+        <w:rPr>
+          <w:sz w:val="24"/>
+          <w:szCs w:val="24"/>
+          <w:lang w:val="pl-PL"/>
+        </w:rPr>
+        <w:t xml:space="preserve"> -f </w:t>
+      </w:r>
+      <w:proofErr w:type="spellStart"/>
+      <w:r>
+        <w:rPr>
+          <w:sz w:val="24"/>
+          <w:szCs w:val="24"/>
+          <w:lang w:val="pl-PL"/>
+        </w:rPr>
+        <w:t>origin</w:t>
+      </w:r>
+      <w:proofErr w:type="spellEnd"/>
+      <w:r>
+        <w:rPr>
+          <w:sz w:val="24"/>
+          <w:szCs w:val="24"/>
+          <w:lang w:val="pl-PL"/>
+        </w:rPr>
+        <w:t xml:space="preserve"> &lt;nazwa </w:t>
+      </w:r>
+      <w:proofErr w:type="spellStart"/>
+      <w:r>
+        <w:rPr>
+          <w:sz w:val="24"/>
+          <w:szCs w:val="24"/>
+          <w:lang w:val="pl-PL"/>
+        </w:rPr>
+        <w:t>brancha</w:t>
+      </w:r>
+      <w:proofErr w:type="spellEnd"/>
+      <w:r>
+        <w:rPr>
+          <w:sz w:val="24"/>
+          <w:szCs w:val="24"/>
+          <w:lang w:val="pl-PL"/>
+        </w:rPr>
+        <w:t xml:space="preserve">&gt; </w:t>
       </w:r>
       <w:r>
         <w:rPr>
@@ -614,7 +1234,25 @@
           <w:szCs w:val="24"/>
           <w:lang w:val="pl-PL"/>
         </w:rPr>
-        <w:t>na brancha p</w:t>
+        <w:t xml:space="preserve">na </w:t>
+      </w:r>
+      <w:proofErr w:type="spellStart"/>
+      <w:r>
+        <w:rPr>
+          <w:sz w:val="24"/>
+          <w:szCs w:val="24"/>
+          <w:lang w:val="pl-PL"/>
+        </w:rPr>
+        <w:t>brancha</w:t>
+      </w:r>
+      <w:proofErr w:type="spellEnd"/>
+      <w:r>
+        <w:rPr>
+          <w:sz w:val="24"/>
+          <w:szCs w:val="24"/>
+          <w:lang w:val="pl-PL"/>
+        </w:rPr>
+        <w:t xml:space="preserve"> p</w:t>
       </w:r>
       <w:r>
         <w:rPr>
@@ -647,7 +1285,43 @@
           <w:szCs w:val="24"/>
           <w:lang w:val="pl-PL"/>
         </w:rPr>
-        <w:t>git pull - ściąga i łączy zmiany ze zdalnego repo do aktywnego folderu</w:t>
+        <w:t xml:space="preserve">git </w:t>
+      </w:r>
+      <w:proofErr w:type="spellStart"/>
+      <w:r>
+        <w:rPr>
+          <w:sz w:val="24"/>
+          <w:szCs w:val="24"/>
+          <w:lang w:val="pl-PL"/>
+        </w:rPr>
+        <w:t>pull</w:t>
+      </w:r>
+      <w:proofErr w:type="spellEnd"/>
+      <w:r>
+        <w:rPr>
+          <w:sz w:val="24"/>
+          <w:szCs w:val="24"/>
+          <w:lang w:val="pl-PL"/>
+        </w:rPr>
+        <w:t xml:space="preserve"> - ściąga i łączy zmiany ze zdalnego </w:t>
+      </w:r>
+      <w:proofErr w:type="spellStart"/>
+      <w:r>
+        <w:rPr>
+          <w:sz w:val="24"/>
+          <w:szCs w:val="24"/>
+          <w:lang w:val="pl-PL"/>
+        </w:rPr>
+        <w:t>repo</w:t>
+      </w:r>
+      <w:proofErr w:type="spellEnd"/>
+      <w:r>
+        <w:rPr>
+          <w:sz w:val="24"/>
+          <w:szCs w:val="24"/>
+          <w:lang w:val="pl-PL"/>
+        </w:rPr>
+        <w:t xml:space="preserve"> do aktywnego folderu</w:t>
       </w:r>
     </w:p>
     <w:p>
@@ -749,13 +1423,131 @@
           <w:lang w:val="pl-PL"/>
         </w:rPr>
       </w:pPr>
-      <w:r>
-        <w:rPr>
-          <w:sz w:val="24"/>
-          <w:szCs w:val="24"/>
-          <w:lang w:val="pl-PL"/>
-        </w:rPr>
-        <w:t>Skonfuguruj gita (git config --global user.name "nazwa uzytkownika",  git config --global user.email adres@email.com)</w:t>
+      <w:proofErr w:type="spellStart"/>
+      <w:r>
+        <w:rPr>
+          <w:sz w:val="24"/>
+          <w:szCs w:val="24"/>
+          <w:lang w:val="pl-PL"/>
+        </w:rPr>
+        <w:t>Skonfuguruj</w:t>
+      </w:r>
+      <w:proofErr w:type="spellEnd"/>
+      <w:r>
+        <w:rPr>
+          <w:sz w:val="24"/>
+          <w:szCs w:val="24"/>
+          <w:lang w:val="pl-PL"/>
+        </w:rPr>
+        <w:t xml:space="preserve"> gita (git </w:t>
+      </w:r>
+      <w:proofErr w:type="spellStart"/>
+      <w:r>
+        <w:rPr>
+          <w:sz w:val="24"/>
+          <w:szCs w:val="24"/>
+          <w:lang w:val="pl-PL"/>
+        </w:rPr>
+        <w:t>config</w:t>
+      </w:r>
+      <w:proofErr w:type="spellEnd"/>
+      <w:r>
+        <w:rPr>
+          <w:sz w:val="24"/>
+          <w:szCs w:val="24"/>
+          <w:lang w:val="pl-PL"/>
+        </w:rPr>
+        <w:t xml:space="preserve"> --</w:t>
+      </w:r>
+      <w:proofErr w:type="spellStart"/>
+      <w:r>
+        <w:rPr>
+          <w:sz w:val="24"/>
+          <w:szCs w:val="24"/>
+          <w:lang w:val="pl-PL"/>
+        </w:rPr>
+        <w:t>global</w:t>
+      </w:r>
+      <w:proofErr w:type="spellEnd"/>
+      <w:r>
+        <w:rPr>
+          <w:sz w:val="24"/>
+          <w:szCs w:val="24"/>
+          <w:lang w:val="pl-PL"/>
+        </w:rPr>
+        <w:t xml:space="preserve"> user.name "nazwa </w:t>
+      </w:r>
+      <w:proofErr w:type="spellStart"/>
+      <w:r>
+        <w:rPr>
+          <w:sz w:val="24"/>
+          <w:szCs w:val="24"/>
+          <w:lang w:val="pl-PL"/>
+        </w:rPr>
+        <w:t>uzytkownika</w:t>
+      </w:r>
+      <w:proofErr w:type="spellEnd"/>
+      <w:r>
+        <w:rPr>
+          <w:sz w:val="24"/>
+          <w:szCs w:val="24"/>
+          <w:lang w:val="pl-PL"/>
+        </w:rPr>
+        <w:t xml:space="preserve">",  git </w:t>
+      </w:r>
+      <w:proofErr w:type="spellStart"/>
+      <w:r>
+        <w:rPr>
+          <w:sz w:val="24"/>
+          <w:szCs w:val="24"/>
+          <w:lang w:val="pl-PL"/>
+        </w:rPr>
+        <w:t>config</w:t>
+      </w:r>
+      <w:proofErr w:type="spellEnd"/>
+      <w:r>
+        <w:rPr>
+          <w:sz w:val="24"/>
+          <w:szCs w:val="24"/>
+          <w:lang w:val="pl-PL"/>
+        </w:rPr>
+        <w:t xml:space="preserve"> --</w:t>
+      </w:r>
+      <w:proofErr w:type="spellStart"/>
+      <w:r>
+        <w:rPr>
+          <w:sz w:val="24"/>
+          <w:szCs w:val="24"/>
+          <w:lang w:val="pl-PL"/>
+        </w:rPr>
+        <w:t>global</w:t>
+      </w:r>
+      <w:proofErr w:type="spellEnd"/>
+      <w:r>
+        <w:rPr>
+          <w:sz w:val="24"/>
+          <w:szCs w:val="24"/>
+          <w:lang w:val="pl-PL"/>
+        </w:rPr>
+        <w:t xml:space="preserve"> </w:t>
+      </w:r>
+      <w:proofErr w:type="spellStart"/>
+      <w:r>
+        <w:rPr>
+          <w:sz w:val="24"/>
+          <w:szCs w:val="24"/>
+          <w:lang w:val="pl-PL"/>
+        </w:rPr>
+        <w:t>user.email</w:t>
+      </w:r>
+      <w:proofErr w:type="spellEnd"/>
+      <w:r>
+        <w:rPr>
+          <w:sz w:val="24"/>
+          <w:szCs w:val="24"/>
+          <w:lang w:val="pl-PL"/>
+        </w:rPr>
+        <w:t xml:space="preserve"> adres@email.com)</w:t>
       </w:r>
     </w:p>
     <w:p>
@@ -864,8 +1656,18 @@
           <w:szCs w:val="24"/>
           <w:lang w:val="pl-PL"/>
         </w:rPr>
-        <w:t>Utwórz pierwszy commit</w:t>
-      </w:r>
+        <w:t xml:space="preserve">Utwórz pierwszy </w:t>
+      </w:r>
+      <w:proofErr w:type="spellStart"/>
+      <w:r>
+        <w:rPr>
+          <w:sz w:val="24"/>
+          <w:szCs w:val="24"/>
+          <w:lang w:val="pl-PL"/>
+        </w:rPr>
+        <w:t>commit</w:t>
+      </w:r>
+      <w:proofErr w:type="spellEnd"/>
       <w:r>
         <w:rPr>
           <w:sz w:val="24"/>
@@ -895,7 +1697,25 @@
           <w:szCs w:val="24"/>
           <w:lang w:val="pl-PL"/>
         </w:rPr>
-        <w:t>Utwórz nowego brancha.</w:t>
+        <w:t xml:space="preserve">Utwórz nowego </w:t>
+      </w:r>
+      <w:proofErr w:type="spellStart"/>
+      <w:r>
+        <w:rPr>
+          <w:sz w:val="24"/>
+          <w:szCs w:val="24"/>
+          <w:lang w:val="pl-PL"/>
+        </w:rPr>
+        <w:t>brancha</w:t>
+      </w:r>
+      <w:proofErr w:type="spellEnd"/>
+      <w:r>
+        <w:rPr>
+          <w:sz w:val="24"/>
+          <w:szCs w:val="24"/>
+          <w:lang w:val="pl-PL"/>
+        </w:rPr>
+        <w:t>.</w:t>
       </w:r>
     </w:p>
     <w:p>
@@ -918,7 +1738,25 @@
           <w:szCs w:val="24"/>
           <w:lang w:val="pl-PL"/>
         </w:rPr>
-        <w:t>W pliku html zmień tytuł strony</w:t>
+        <w:t xml:space="preserve">W pliku </w:t>
+      </w:r>
+      <w:proofErr w:type="spellStart"/>
+      <w:r>
+        <w:rPr>
+          <w:sz w:val="24"/>
+          <w:szCs w:val="24"/>
+          <w:lang w:val="pl-PL"/>
+        </w:rPr>
+        <w:t>html</w:t>
+      </w:r>
+      <w:proofErr w:type="spellEnd"/>
+      <w:r>
+        <w:rPr>
+          <w:sz w:val="24"/>
+          <w:szCs w:val="24"/>
+          <w:lang w:val="pl-PL"/>
+        </w:rPr>
+        <w:t xml:space="preserve"> zmień tytuł strony</w:t>
       </w:r>
       <w:r>
         <w:rPr>
@@ -934,7 +1772,25 @@
           <w:szCs w:val="24"/>
           <w:lang w:val="pl-PL"/>
         </w:rPr>
-        <w:t xml:space="preserve"> nagłóweki swoje dane w stopce.</w:t>
+        <w:t xml:space="preserve"> </w:t>
+      </w:r>
+      <w:proofErr w:type="spellStart"/>
+      <w:r>
+        <w:rPr>
+          <w:sz w:val="24"/>
+          <w:szCs w:val="24"/>
+          <w:lang w:val="pl-PL"/>
+        </w:rPr>
+        <w:t>nagłóweki</w:t>
+      </w:r>
+      <w:proofErr w:type="spellEnd"/>
+      <w:r>
+        <w:rPr>
+          <w:sz w:val="24"/>
+          <w:szCs w:val="24"/>
+          <w:lang w:val="pl-PL"/>
+        </w:rPr>
+        <w:t xml:space="preserve"> swoje dane w stopce.</w:t>
       </w:r>
       <w:r>
         <w:rPr>
@@ -965,7 +1821,25 @@
           <w:szCs w:val="24"/>
           <w:lang w:val="pl-PL"/>
         </w:rPr>
-        <w:t>Utwórz commit.</w:t>
+        <w:t xml:space="preserve">Utwórz </w:t>
+      </w:r>
+      <w:proofErr w:type="spellStart"/>
+      <w:r>
+        <w:rPr>
+          <w:sz w:val="24"/>
+          <w:szCs w:val="24"/>
+          <w:lang w:val="pl-PL"/>
+        </w:rPr>
+        <w:t>commit</w:t>
+      </w:r>
+      <w:proofErr w:type="spellEnd"/>
+      <w:r>
+        <w:rPr>
+          <w:sz w:val="24"/>
+          <w:szCs w:val="24"/>
+          <w:lang w:val="pl-PL"/>
+        </w:rPr>
+        <w:t>.</w:t>
       </w:r>
     </w:p>
     <w:p>
@@ -1059,8 +1933,18 @@
           <w:szCs w:val="24"/>
           <w:lang w:val="pl-PL"/>
         </w:rPr>
-        <w:t>niż na branchu</w:t>
-      </w:r>
+        <w:t xml:space="preserve">niż na </w:t>
+      </w:r>
+      <w:proofErr w:type="spellStart"/>
+      <w:r>
+        <w:rPr>
+          <w:sz w:val="24"/>
+          <w:szCs w:val="24"/>
+          <w:lang w:val="pl-PL"/>
+        </w:rPr>
+        <w:t>branchu</w:t>
+      </w:r>
+      <w:proofErr w:type="spellEnd"/>
     </w:p>
     <w:p>
       <w:pPr>
@@ -1092,13 +1976,23 @@
         </w:rPr>
         <w:t xml:space="preserve"> </w:t>
       </w:r>
-      <w:r>
-        <w:rPr>
-          <w:sz w:val="24"/>
-          <w:szCs w:val="24"/>
-          <w:lang w:val="pl-PL"/>
-        </w:rPr>
-        <w:t>commit.</w:t>
+      <w:proofErr w:type="spellStart"/>
+      <w:r>
+        <w:rPr>
+          <w:sz w:val="24"/>
+          <w:szCs w:val="24"/>
+          <w:lang w:val="pl-PL"/>
+        </w:rPr>
+        <w:t>commit</w:t>
+      </w:r>
+      <w:proofErr w:type="spellEnd"/>
+      <w:r>
+        <w:rPr>
+          <w:sz w:val="24"/>
+          <w:szCs w:val="24"/>
+          <w:lang w:val="pl-PL"/>
+        </w:rPr>
+        <w:t>.</w:t>
       </w:r>
     </w:p>
     <w:p>
@@ -1207,7 +2101,25 @@
           <w:szCs w:val="24"/>
           <w:lang w:val="pl-PL"/>
         </w:rPr>
-        <w:t>Utwórz commit.</w:t>
+        <w:t xml:space="preserve">Utwórz </w:t>
+      </w:r>
+      <w:proofErr w:type="spellStart"/>
+      <w:r>
+        <w:rPr>
+          <w:sz w:val="24"/>
+          <w:szCs w:val="24"/>
+          <w:lang w:val="pl-PL"/>
+        </w:rPr>
+        <w:t>commit</w:t>
+      </w:r>
+      <w:proofErr w:type="spellEnd"/>
+      <w:r>
+        <w:rPr>
+          <w:sz w:val="24"/>
+          <w:szCs w:val="24"/>
+          <w:lang w:val="pl-PL"/>
+        </w:rPr>
+        <w:t>.</w:t>
       </w:r>
     </w:p>
     <w:p>
@@ -1253,7 +2165,25 @@
           <w:szCs w:val="24"/>
           <w:lang w:val="pl-PL"/>
         </w:rPr>
-        <w:t>Zacznij merge z drugą gałęzią.</w:t>
+        <w:t xml:space="preserve">Zacznij </w:t>
+      </w:r>
+      <w:proofErr w:type="spellStart"/>
+      <w:r>
+        <w:rPr>
+          <w:sz w:val="24"/>
+          <w:szCs w:val="24"/>
+          <w:lang w:val="pl-PL"/>
+        </w:rPr>
+        <w:t>merge</w:t>
+      </w:r>
+      <w:proofErr w:type="spellEnd"/>
+      <w:r>
+        <w:rPr>
+          <w:sz w:val="24"/>
+          <w:szCs w:val="24"/>
+          <w:lang w:val="pl-PL"/>
+        </w:rPr>
+        <w:t xml:space="preserve"> z drugą gałęzią.</w:t>
       </w:r>
     </w:p>
     <w:p>
@@ -1284,7 +2214,25 @@
           <w:szCs w:val="24"/>
           <w:lang w:val="pl-PL"/>
         </w:rPr>
-        <w:t>przy użyciu mergetool.</w:t>
+        <w:t xml:space="preserve">przy użyciu </w:t>
+      </w:r>
+      <w:proofErr w:type="spellStart"/>
+      <w:r>
+        <w:rPr>
+          <w:sz w:val="24"/>
+          <w:szCs w:val="24"/>
+          <w:lang w:val="pl-PL"/>
+        </w:rPr>
+        <w:t>mergetool</w:t>
+      </w:r>
+      <w:proofErr w:type="spellEnd"/>
+      <w:r>
+        <w:rPr>
+          <w:sz w:val="24"/>
+          <w:szCs w:val="24"/>
+          <w:lang w:val="pl-PL"/>
+        </w:rPr>
+        <w:t>.</w:t>
       </w:r>
     </w:p>
     <w:p>
@@ -1307,7 +2255,25 @@
           <w:szCs w:val="24"/>
           <w:lang w:val="pl-PL"/>
         </w:rPr>
-        <w:t>Po rozwiązaniu konfliktu utwórz nowy commit.</w:t>
+        <w:t xml:space="preserve">Po rozwiązaniu konfliktu utwórz nowy </w:t>
+      </w:r>
+      <w:proofErr w:type="spellStart"/>
+      <w:r>
+        <w:rPr>
+          <w:sz w:val="24"/>
+          <w:szCs w:val="24"/>
+          <w:lang w:val="pl-PL"/>
+        </w:rPr>
+        <w:t>commit</w:t>
+      </w:r>
+      <w:proofErr w:type="spellEnd"/>
+      <w:r>
+        <w:rPr>
+          <w:sz w:val="24"/>
+          <w:szCs w:val="24"/>
+          <w:lang w:val="pl-PL"/>
+        </w:rPr>
+        <w:t>.</w:t>
       </w:r>
     </w:p>
     <w:p>
@@ -1330,7 +2296,43 @@
           <w:szCs w:val="24"/>
           <w:lang w:val="pl-PL"/>
         </w:rPr>
-        <w:t>Usuń brancha, który został zmerge’owany.</w:t>
+        <w:t xml:space="preserve">Usuń </w:t>
+      </w:r>
+      <w:proofErr w:type="spellStart"/>
+      <w:r>
+        <w:rPr>
+          <w:sz w:val="24"/>
+          <w:szCs w:val="24"/>
+          <w:lang w:val="pl-PL"/>
+        </w:rPr>
+        <w:t>brancha</w:t>
+      </w:r>
+      <w:proofErr w:type="spellEnd"/>
+      <w:r>
+        <w:rPr>
+          <w:sz w:val="24"/>
+          <w:szCs w:val="24"/>
+          <w:lang w:val="pl-PL"/>
+        </w:rPr>
+        <w:t xml:space="preserve">, który został </w:t>
+      </w:r>
+      <w:proofErr w:type="spellStart"/>
+      <w:r>
+        <w:rPr>
+          <w:sz w:val="24"/>
+          <w:szCs w:val="24"/>
+          <w:lang w:val="pl-PL"/>
+        </w:rPr>
+        <w:t>zmerge’owany</w:t>
+      </w:r>
+      <w:proofErr w:type="spellEnd"/>
+      <w:r>
+        <w:rPr>
+          <w:sz w:val="24"/>
+          <w:szCs w:val="24"/>
+          <w:lang w:val="pl-PL"/>
+        </w:rPr>
+        <w:t>.</w:t>
       </w:r>
     </w:p>
     <w:p>
@@ -1445,7 +2447,25 @@
           <w:szCs w:val="24"/>
           <w:lang w:val="pl-PL"/>
         </w:rPr>
-        <w:t>Utwórz brancha ze swoją eską.</w:t>
+        <w:t xml:space="preserve">Utwórz </w:t>
+      </w:r>
+      <w:proofErr w:type="spellStart"/>
+      <w:r>
+        <w:rPr>
+          <w:sz w:val="24"/>
+          <w:szCs w:val="24"/>
+          <w:lang w:val="pl-PL"/>
+        </w:rPr>
+        <w:t>brancha</w:t>
+      </w:r>
+      <w:proofErr w:type="spellEnd"/>
+      <w:r>
+        <w:rPr>
+          <w:sz w:val="24"/>
+          <w:szCs w:val="24"/>
+          <w:lang w:val="pl-PL"/>
+        </w:rPr>
+        <w:t xml:space="preserve"> ze swoją eską.</w:t>
       </w:r>
     </w:p>
     <w:p>
@@ -1491,7 +2511,25 @@
           <w:szCs w:val="24"/>
           <w:lang w:val="pl-PL"/>
         </w:rPr>
-        <w:t>Dodaj zmiany, utwórz commita.</w:t>
+        <w:t xml:space="preserve">Dodaj zmiany, utwórz </w:t>
+      </w:r>
+      <w:proofErr w:type="spellStart"/>
+      <w:r>
+        <w:rPr>
+          <w:sz w:val="24"/>
+          <w:szCs w:val="24"/>
+          <w:lang w:val="pl-PL"/>
+        </w:rPr>
+        <w:t>commita</w:t>
+      </w:r>
+      <w:proofErr w:type="spellEnd"/>
+      <w:r>
+        <w:rPr>
+          <w:sz w:val="24"/>
+          <w:szCs w:val="24"/>
+          <w:lang w:val="pl-PL"/>
+        </w:rPr>
+        <w:t>.</w:t>
       </w:r>
     </w:p>
     <w:p>
@@ -1514,7 +2552,43 @@
           <w:szCs w:val="24"/>
           <w:lang w:val="pl-PL"/>
         </w:rPr>
-        <w:t xml:space="preserve">Wejdź na GitHuba, utwórz Pull Requesta </w:t>
+        <w:t xml:space="preserve">Wejdź na GitHuba, utwórz </w:t>
+      </w:r>
+      <w:proofErr w:type="spellStart"/>
+      <w:r>
+        <w:rPr>
+          <w:sz w:val="24"/>
+          <w:szCs w:val="24"/>
+          <w:lang w:val="pl-PL"/>
+        </w:rPr>
+        <w:t>Pull</w:t>
+      </w:r>
+      <w:proofErr w:type="spellEnd"/>
+      <w:r>
+        <w:rPr>
+          <w:sz w:val="24"/>
+          <w:szCs w:val="24"/>
+          <w:lang w:val="pl-PL"/>
+        </w:rPr>
+        <w:t xml:space="preserve"> </w:t>
+      </w:r>
+      <w:proofErr w:type="spellStart"/>
+      <w:r>
+        <w:rPr>
+          <w:sz w:val="24"/>
+          <w:szCs w:val="24"/>
+          <w:lang w:val="pl-PL"/>
+        </w:rPr>
+        <w:t>Requesta</w:t>
+      </w:r>
+      <w:proofErr w:type="spellEnd"/>
+      <w:r>
+        <w:rPr>
+          <w:sz w:val="24"/>
+          <w:szCs w:val="24"/>
+          <w:lang w:val="pl-PL"/>
+        </w:rPr>
+        <w:t xml:space="preserve"> </w:t>
       </w:r>
       <w:r>
         <w:rPr>
@@ -1538,47 +2612,23 @@
           <w:szCs w:val="24"/>
           <w:lang w:val="pl-PL"/>
         </w:rPr>
-        <w:t>s19962</w:t>
-      </w:r>
-      <w:r>
-        <w:rPr>
-          <w:sz w:val="24"/>
-          <w:szCs w:val="24"/>
-          <w:lang w:val="pl-PL"/>
-        </w:rPr>
-        <w:t xml:space="preserve">, </w:t>
-      </w:r>
-      <w:r>
-        <w:rPr>
-          <w:sz w:val="24"/>
-          <w:szCs w:val="24"/>
-          <w:lang w:val="pl-PL"/>
-        </w:rPr>
-        <w:t>s18324</w:t>
-      </w:r>
-      <w:r>
-        <w:rPr>
-          <w:sz w:val="24"/>
-          <w:szCs w:val="24"/>
-          <w:lang w:val="pl-PL"/>
-        </w:rPr>
-        <w:t xml:space="preserve">, </w:t>
-      </w:r>
-      <w:r>
-        <w:rPr>
-          <w:sz w:val="24"/>
-          <w:szCs w:val="24"/>
-          <w:lang w:val="pl-PL"/>
-        </w:rPr>
-        <w:t>s19685</w:t>
-      </w:r>
-      <w:r>
-        <w:rPr>
-          <w:sz w:val="24"/>
-          <w:szCs w:val="24"/>
-          <w:lang w:val="pl-PL"/>
-        </w:rPr>
-        <w:t>) jako rewidenta kodu.</w:t>
+        <w:t xml:space="preserve">s19962, </w:t>
+      </w:r>
+      <w:r>
+        <w:rPr>
+          <w:sz w:val="24"/>
+          <w:szCs w:val="24"/>
+          <w:lang w:val="pl-PL"/>
+        </w:rPr>
+        <w:t xml:space="preserve">s18324, </w:t>
+      </w:r>
+      <w:r>
+        <w:rPr>
+          <w:sz w:val="24"/>
+          <w:szCs w:val="24"/>
+          <w:lang w:val="pl-PL"/>
+        </w:rPr>
+        <w:t>s19685) jako rewidenta kodu.</w:t>
       </w:r>
     </w:p>
     <w:sectPr>
@@ -2890,16 +3940,8 @@
 <file path=customXml/itemProps3.xml><?xml version="1.0" encoding="utf-8"?>
 <ds:datastoreItem xmlns:ds="http://schemas.openxmlformats.org/officeDocument/2006/customXml" ds:itemID="{22A1ABC0-E463-4E1A-943F-B68BDB754C51}">
   <ds:schemaRefs>
-    <ds:schemaRef ds:uri="http://schemas.openxmlformats.org/package/2006/metadata/core-properties"/>
-    <ds:schemaRef ds:uri="http://purl.org/dc/dcmitype/"/>
-    <ds:schemaRef ds:uri="http://purl.org/dc/elements/1.1/"/>
-    <ds:schemaRef ds:uri="88c03833-2a4d-45ab-a135-5247048b1422"/>
-    <ds:schemaRef ds:uri="http://www.w3.org/XML/1998/namespace"/>
     <ds:schemaRef ds:uri="http://schemas.microsoft.com/office/2006/metadata/properties"/>
-    <ds:schemaRef ds:uri="2ba96a3f-ad5e-42a7-8d05-efba8af2ddd3"/>
-    <ds:schemaRef ds:uri="http://schemas.microsoft.com/office/2006/documentManagement/types"/>
     <ds:schemaRef ds:uri="http://schemas.microsoft.com/office/infopath/2007/PartnerControls"/>
-    <ds:schemaRef ds:uri="http://purl.org/dc/terms/"/>
   </ds:schemaRefs>
 </ds:datastoreItem>
 </file>

</xml_diff>